<commit_message>
modifications on the user story, more specific and more 1 more feature
</commit_message>
<xml_diff>
--- a/Sprint 1/User Story Backlog.docx
+++ b/Sprint 1/User Story Backlog.docx
@@ -1,6 +1,6 @@
 
 <file path=word/document.xml><?xml version="1.0" encoding="utf-8"?>
-<w:document xmlns:wpc="http://schemas.microsoft.com/office/word/2010/wordprocessingCanvas" xmlns:mc="http://schemas.openxmlformats.org/markup-compatibility/2006" xmlns:o="urn:schemas-microsoft-com:office:office" xmlns:r="http://schemas.openxmlformats.org/officeDocument/2006/relationships" xmlns:m="http://schemas.openxmlformats.org/officeDocument/2006/math" xmlns:v="urn:schemas-microsoft-com:vml" xmlns:wp14="http://schemas.microsoft.com/office/word/2010/wordprocessingDrawing" xmlns:wp="http://schemas.openxmlformats.org/drawingml/2006/wordprocessingDrawing" xmlns:w10="urn:schemas-microsoft-com:office:word" xmlns:w="http://schemas.openxmlformats.org/wordprocessingml/2006/main" xmlns:w14="http://schemas.microsoft.com/office/word/2010/wordml" xmlns:w15="http://schemas.microsoft.com/office/word/2012/wordml" xmlns:wpg="http://schemas.microsoft.com/office/word/2010/wordprocessingGroup" xmlns:wpi="http://schemas.microsoft.com/office/word/2010/wordprocessingInk" xmlns:wne="http://schemas.microsoft.com/office/word/2006/wordml" xmlns:wps="http://schemas.microsoft.com/office/word/2010/wordprocessingShape" mc:Ignorable="w14 w15 wp14">
+<w:document xmlns:wpc="http://schemas.microsoft.com/office/word/2010/wordprocessingCanvas" xmlns:cx="http://schemas.microsoft.com/office/drawing/2014/chartex" xmlns:cx1="http://schemas.microsoft.com/office/drawing/2015/9/8/chartex" xmlns:cx2="http://schemas.microsoft.com/office/drawing/2015/10/21/chartex" xmlns:cx3="http://schemas.microsoft.com/office/drawing/2016/5/9/chartex" xmlns:cx4="http://schemas.microsoft.com/office/drawing/2016/5/10/chartex" xmlns:cx5="http://schemas.microsoft.com/office/drawing/2016/5/11/chartex" xmlns:cx6="http://schemas.microsoft.com/office/drawing/2016/5/12/chartex" xmlns:cx7="http://schemas.microsoft.com/office/drawing/2016/5/13/chartex" xmlns:cx8="http://schemas.microsoft.com/office/drawing/2016/5/14/chartex" xmlns:mc="http://schemas.openxmlformats.org/markup-compatibility/2006" xmlns:aink="http://schemas.microsoft.com/office/drawing/2016/ink" xmlns:am3d="http://schemas.microsoft.com/office/drawing/2017/model3d" xmlns:o="urn:schemas-microsoft-com:office:office" xmlns:oel="http://schemas.microsoft.com/office/2019/extlst" xmlns:r="http://schemas.openxmlformats.org/officeDocument/2006/relationships" xmlns:m="http://schemas.openxmlformats.org/officeDocument/2006/math" xmlns:v="urn:schemas-microsoft-com:vml" xmlns:wp14="http://schemas.microsoft.com/office/word/2010/wordprocessingDrawing" xmlns:wp="http://schemas.openxmlformats.org/drawingml/2006/wordprocessingDrawing" xmlns:w10="urn:schemas-microsoft-com:office:word" xmlns:w="http://schemas.openxmlformats.org/wordprocessingml/2006/main" xmlns:w14="http://schemas.microsoft.com/office/word/2010/wordml" xmlns:w15="http://schemas.microsoft.com/office/word/2012/wordml" xmlns:w16cex="http://schemas.microsoft.com/office/word/2018/wordml/cex" xmlns:w16cid="http://schemas.microsoft.com/office/word/2016/wordml/cid" xmlns:w16="http://schemas.microsoft.com/office/word/2018/wordml" xmlns:w16sdtdh="http://schemas.microsoft.com/office/word/2020/wordml/sdtdatahash" xmlns:w16se="http://schemas.microsoft.com/office/word/2015/wordml/symex" xmlns:wpg="http://schemas.microsoft.com/office/word/2010/wordprocessingGroup" xmlns:wpi="http://schemas.microsoft.com/office/word/2010/wordprocessingInk" xmlns:wne="http://schemas.microsoft.com/office/word/2006/wordml" xmlns:wps="http://schemas.microsoft.com/office/word/2010/wordprocessingShape" mc:Ignorable="w14 w15 w16se w16cid w16 w16cex w16sdtdh wp14">
   <w:body>
     <w:p>
       <w:pPr>
@@ -142,6 +142,15 @@
             <w:r>
               <w:t>As a student/employer, I want to create an account with my email and password, so that I can access the platform.</w:t>
             </w:r>
+            <w:r>
+              <w:t xml:space="preserve"> </w:t>
+            </w:r>
+            <w:r>
+              <w:rPr>
+                <w:color w:val="00B050"/>
+              </w:rPr>
+              <w:t>I also want my password to have high security, so nobody can crack it</w:t>
+            </w:r>
           </w:p>
         </w:tc>
         <w:tc>
@@ -491,8 +500,6 @@
               </w:rPr>
               <w:t>User Story 8</w:t>
             </w:r>
-            <w:bookmarkStart w:id="0" w:name="_GoBack"/>
-            <w:bookmarkEnd w:id="0"/>
           </w:p>
         </w:tc>
         <w:tc>
@@ -570,7 +577,97 @@
         <w:rPr>
           <w:lang w:eastAsia="en-CA"/>
         </w:rPr>
-        <w:t>As a user, I want to be able to communicate securely with employers and students within the platform.</w:t>
+        <w:t xml:space="preserve">As a </w:t>
+      </w:r>
+      <w:r>
+        <w:rPr>
+          <w:color w:val="00B050"/>
+          <w:lang w:eastAsia="en-CA"/>
+        </w:rPr>
+        <w:t>student</w:t>
+      </w:r>
+      <w:r>
+        <w:rPr>
+          <w:lang w:eastAsia="en-CA"/>
+        </w:rPr>
+        <w:t xml:space="preserve"> </w:t>
+      </w:r>
+      <w:r>
+        <w:rPr>
+          <w:lang w:eastAsia="en-CA"/>
+        </w:rPr>
+        <w:t xml:space="preserve">user, I want to be able to communicate securely with </w:t>
+      </w:r>
+      <w:r>
+        <w:rPr>
+          <w:color w:val="00B050"/>
+          <w:lang w:eastAsia="en-CA"/>
+        </w:rPr>
+        <w:t>my potential</w:t>
+      </w:r>
+      <w:r>
+        <w:rPr>
+          <w:lang w:eastAsia="en-CA"/>
+        </w:rPr>
+        <w:t xml:space="preserve"> </w:t>
+      </w:r>
+      <w:r>
+        <w:rPr>
+          <w:lang w:eastAsia="en-CA"/>
+        </w:rPr>
+        <w:t xml:space="preserve">employers and </w:t>
+      </w:r>
+      <w:r>
+        <w:rPr>
+          <w:color w:val="00B050"/>
+          <w:lang w:eastAsia="en-CA"/>
+        </w:rPr>
+        <w:t>as an employer user, I want to be able to contact</w:t>
+      </w:r>
+      <w:r>
+        <w:rPr>
+          <w:lang w:eastAsia="en-CA"/>
+        </w:rPr>
+        <w:t xml:space="preserve"> </w:t>
+      </w:r>
+      <w:r>
+        <w:rPr>
+          <w:lang w:eastAsia="en-CA"/>
+        </w:rPr>
+        <w:t>students</w:t>
+      </w:r>
+      <w:r>
+        <w:rPr>
+          <w:lang w:eastAsia="en-CA"/>
+        </w:rPr>
+        <w:t xml:space="preserve"> </w:t>
+      </w:r>
+      <w:r>
+        <w:rPr>
+          <w:color w:val="00B050"/>
+          <w:lang w:eastAsia="en-CA"/>
+        </w:rPr>
+        <w:t xml:space="preserve">who applied my </w:t>
+      </w:r>
+      <w:r>
+        <w:rPr>
+          <w:color w:val="00B050"/>
+          <w:lang w:eastAsia="en-CA"/>
+        </w:rPr>
+        <w:t>jobs</w:t>
+      </w:r>
+      <w:r>
+        <w:rPr>
+          <w:color w:val="00B050"/>
+          <w:lang w:eastAsia="en-CA"/>
+        </w:rPr>
+        <w:t xml:space="preserve"> </w:t>
+      </w:r>
+      <w:r>
+        <w:rPr>
+          <w:lang w:eastAsia="en-CA"/>
+        </w:rPr>
+        <w:t>within the platform.</w:t>
       </w:r>
     </w:p>
     <w:p>
@@ -621,8 +718,52 @@
         <w:t>S</w:t>
       </w:r>
       <w:r>
-        <w:t>elect candidates that have already applied to an offer for an interview</w:t>
-      </w:r>
+        <w:t xml:space="preserve">elect candidates that have already applied to an offer for an </w:t>
+      </w:r>
+      <w:proofErr w:type="gramStart"/>
+      <w:r>
+        <w:t>interview</w:t>
+      </w:r>
+      <w:proofErr w:type="gramEnd"/>
+    </w:p>
+    <w:p>
+      <w:pPr>
+        <w:pStyle w:val="NoSpacing"/>
+        <w:numPr>
+          <w:ilvl w:val="0"/>
+          <w:numId w:val="1"/>
+        </w:numPr>
+        <w:rPr>
+          <w:color w:val="00B050"/>
+        </w:rPr>
+      </w:pPr>
+      <w:r>
+        <w:rPr>
+          <w:color w:val="00B050"/>
+        </w:rPr>
+        <w:lastRenderedPageBreak/>
+        <w:t>Sort the students who applied the position by</w:t>
+      </w:r>
+      <w:r>
+        <w:rPr>
+          <w:color w:val="00B050"/>
+        </w:rPr>
+        <w:t xml:space="preserve"> applying</w:t>
+      </w:r>
+      <w:r>
+        <w:rPr>
+          <w:color w:val="00B050"/>
+        </w:rPr>
+        <w:t xml:space="preserve"> </w:t>
+      </w:r>
+      <w:proofErr w:type="gramStart"/>
+      <w:r>
+        <w:rPr>
+          <w:color w:val="00B050"/>
+        </w:rPr>
+        <w:t>time</w:t>
+      </w:r>
+      <w:proofErr w:type="gramEnd"/>
     </w:p>
     <w:p>
       <w:pPr>
@@ -640,7 +781,7 @@
 </file>
 
 <file path=word/numbering.xml><?xml version="1.0" encoding="utf-8"?>
-<w:numbering xmlns:wpc="http://schemas.microsoft.com/office/word/2010/wordprocessingCanvas" xmlns:mc="http://schemas.openxmlformats.org/markup-compatibility/2006" xmlns:o="urn:schemas-microsoft-com:office:office" xmlns:r="http://schemas.openxmlformats.org/officeDocument/2006/relationships" xmlns:m="http://schemas.openxmlformats.org/officeDocument/2006/math" xmlns:v="urn:schemas-microsoft-com:vml" xmlns:wp14="http://schemas.microsoft.com/office/word/2010/wordprocessingDrawing" xmlns:wp="http://schemas.openxmlformats.org/drawingml/2006/wordprocessingDrawing" xmlns:w10="urn:schemas-microsoft-com:office:word" xmlns:w="http://schemas.openxmlformats.org/wordprocessingml/2006/main" xmlns:w14="http://schemas.microsoft.com/office/word/2010/wordml" xmlns:w15="http://schemas.microsoft.com/office/word/2012/wordml" xmlns:wpg="http://schemas.microsoft.com/office/word/2010/wordprocessingGroup" xmlns:wpi="http://schemas.microsoft.com/office/word/2010/wordprocessingInk" xmlns:wne="http://schemas.microsoft.com/office/word/2006/wordml" xmlns:wps="http://schemas.microsoft.com/office/word/2010/wordprocessingShape" mc:Ignorable="w14 w15 wp14">
+<w:numbering xmlns:wpc="http://schemas.microsoft.com/office/word/2010/wordprocessingCanvas" xmlns:cx="http://schemas.microsoft.com/office/drawing/2014/chartex" xmlns:cx1="http://schemas.microsoft.com/office/drawing/2015/9/8/chartex" xmlns:cx2="http://schemas.microsoft.com/office/drawing/2015/10/21/chartex" xmlns:cx3="http://schemas.microsoft.com/office/drawing/2016/5/9/chartex" xmlns:cx4="http://schemas.microsoft.com/office/drawing/2016/5/10/chartex" xmlns:cx5="http://schemas.microsoft.com/office/drawing/2016/5/11/chartex" xmlns:cx6="http://schemas.microsoft.com/office/drawing/2016/5/12/chartex" xmlns:cx7="http://schemas.microsoft.com/office/drawing/2016/5/13/chartex" xmlns:cx8="http://schemas.microsoft.com/office/drawing/2016/5/14/chartex" xmlns:mc="http://schemas.openxmlformats.org/markup-compatibility/2006" xmlns:aink="http://schemas.microsoft.com/office/drawing/2016/ink" xmlns:am3d="http://schemas.microsoft.com/office/drawing/2017/model3d" xmlns:o="urn:schemas-microsoft-com:office:office" xmlns:oel="http://schemas.microsoft.com/office/2019/extlst" xmlns:r="http://schemas.openxmlformats.org/officeDocument/2006/relationships" xmlns:m="http://schemas.openxmlformats.org/officeDocument/2006/math" xmlns:v="urn:schemas-microsoft-com:vml" xmlns:wp14="http://schemas.microsoft.com/office/word/2010/wordprocessingDrawing" xmlns:wp="http://schemas.openxmlformats.org/drawingml/2006/wordprocessingDrawing" xmlns:w10="urn:schemas-microsoft-com:office:word" xmlns:w="http://schemas.openxmlformats.org/wordprocessingml/2006/main" xmlns:w14="http://schemas.microsoft.com/office/word/2010/wordml" xmlns:w15="http://schemas.microsoft.com/office/word/2012/wordml" xmlns:w16cex="http://schemas.microsoft.com/office/word/2018/wordml/cex" xmlns:w16cid="http://schemas.microsoft.com/office/word/2016/wordml/cid" xmlns:w16="http://schemas.microsoft.com/office/word/2018/wordml" xmlns:w16sdtdh="http://schemas.microsoft.com/office/word/2020/wordml/sdtdatahash" xmlns:w16se="http://schemas.microsoft.com/office/word/2015/wordml/symex" xmlns:wpg="http://schemas.microsoft.com/office/word/2010/wordprocessingGroup" xmlns:wpi="http://schemas.microsoft.com/office/word/2010/wordprocessingInk" xmlns:wne="http://schemas.microsoft.com/office/word/2006/wordml" xmlns:wps="http://schemas.microsoft.com/office/word/2010/wordprocessingShape" mc:Ignorable="w14 w15 w16se w16cid w16 w16cex w16sdtdh wp14">
   <w:abstractNum w:abstractNumId="0" w15:restartNumberingAfterBreak="0">
     <w:nsid w:val="6DC50099"/>
     <w:multiLevelType w:val="hybridMultilevel"/>
@@ -754,14 +895,14 @@
       </w:rPr>
     </w:lvl>
   </w:abstractNum>
-  <w:num w:numId="1">
+  <w:num w:numId="1" w16cid:durableId="1243224830">
     <w:abstractNumId w:val="0"/>
   </w:num>
 </w:numbering>
 </file>
 
 <file path=word/styles.xml><?xml version="1.0" encoding="utf-8"?>
-<w:styles xmlns:mc="http://schemas.openxmlformats.org/markup-compatibility/2006" xmlns:r="http://schemas.openxmlformats.org/officeDocument/2006/relationships" xmlns:w="http://schemas.openxmlformats.org/wordprocessingml/2006/main" xmlns:w14="http://schemas.microsoft.com/office/word/2010/wordml" xmlns:w15="http://schemas.microsoft.com/office/word/2012/wordml" mc:Ignorable="w14 w15">
+<w:styles xmlns:mc="http://schemas.openxmlformats.org/markup-compatibility/2006" xmlns:r="http://schemas.openxmlformats.org/officeDocument/2006/relationships" xmlns:w="http://schemas.openxmlformats.org/wordprocessingml/2006/main" xmlns:w14="http://schemas.microsoft.com/office/word/2010/wordml" xmlns:w15="http://schemas.microsoft.com/office/word/2012/wordml" xmlns:w16cex="http://schemas.microsoft.com/office/word/2018/wordml/cex" xmlns:w16cid="http://schemas.microsoft.com/office/word/2016/wordml/cid" xmlns:w16="http://schemas.microsoft.com/office/word/2018/wordml" xmlns:w16sdtdh="http://schemas.microsoft.com/office/word/2020/wordml/sdtdatahash" xmlns:w16se="http://schemas.microsoft.com/office/word/2015/wordml/symex" mc:Ignorable="w14 w15 w16se w16cid w16 w16cex w16sdtdh">
   <w:docDefaults>
     <w:rPrDefault>
       <w:rPr>
@@ -773,7 +914,7 @@
     </w:rPrDefault>
     <w:pPrDefault/>
   </w:docDefaults>
-  <w:latentStyles w:defLockedState="0" w:defUIPriority="99" w:defSemiHidden="0" w:defUnhideWhenUsed="0" w:defQFormat="0" w:count="371">
+  <w:latentStyles w:defLockedState="0" w:defUIPriority="99" w:defSemiHidden="0" w:defUnhideWhenUsed="0" w:defQFormat="0" w:count="376">
     <w:lsdException w:name="Normal" w:uiPriority="0" w:qFormat="1"/>
     <w:lsdException w:name="heading 1" w:uiPriority="9" w:qFormat="1"/>
     <w:lsdException w:name="heading 2" w:semiHidden="1" w:uiPriority="9" w:unhideWhenUsed="1" w:qFormat="1"/>
@@ -1145,6 +1286,11 @@
     <w:lsdException w:name="List Table 5 Dark Accent 6" w:uiPriority="50"/>
     <w:lsdException w:name="List Table 6 Colorful Accent 6" w:uiPriority="51"/>
     <w:lsdException w:name="List Table 7 Colorful Accent 6" w:uiPriority="52"/>
+    <w:lsdException w:name="Mention" w:semiHidden="1" w:unhideWhenUsed="1"/>
+    <w:lsdException w:name="Smart Hyperlink" w:semiHidden="1" w:unhideWhenUsed="1"/>
+    <w:lsdException w:name="Hashtag" w:semiHidden="1" w:unhideWhenUsed="1"/>
+    <w:lsdException w:name="Unresolved Mention" w:semiHidden="1" w:unhideWhenUsed="1"/>
+    <w:lsdException w:name="Smart Link" w:semiHidden="1" w:unhideWhenUsed="1"/>
   </w:latentStyles>
   <w:style w:type="paragraph" w:default="1" w:styleId="Normal">
     <w:name w:val="Normal"/>

</xml_diff>